<commit_message>
Thêm phương thức cho sơ đồ lớp mức hệ thống
</commit_message>
<xml_diff>
--- a/BaoCao/FD/Truoc_Review/[Team1][FD]QuanLiNPP_DoiTraSanPham.docx
+++ b/BaoCao/FD/Truoc_Review/[Team1][FD]QuanLiNPP_DoiTraSanPham.docx
@@ -1,6 +1,6 @@
 
 <file path=word/document.xml><?xml version="1.0" encoding="utf-8"?>
-<w:document xmlns:wpc="http://schemas.microsoft.com/office/word/2010/wordprocessingCanvas" xmlns:cx="http://schemas.microsoft.com/office/drawing/2014/chartex" xmlns:cx1="http://schemas.microsoft.com/office/drawing/2015/9/8/chartex" xmlns:cx2="http://schemas.microsoft.com/office/drawing/2015/10/21/chartex" xmlns:cx3="http://schemas.microsoft.com/office/drawing/2016/5/9/chartex" xmlns:cx4="http://schemas.microsoft.com/office/drawing/2016/5/10/chartex" xmlns:cx5="http://schemas.microsoft.com/office/drawing/2016/5/11/chartex" xmlns:cx6="http://schemas.microsoft.com/office/drawing/2016/5/12/chartex" xmlns:cx7="http://schemas.microsoft.com/office/drawing/2016/5/13/chartex" xmlns:cx8="http://schemas.microsoft.com/office/drawing/2016/5/14/chartex" xmlns:mc="http://schemas.openxmlformats.org/markup-compatibility/2006" xmlns:aink="http://schemas.microsoft.com/office/drawing/2016/ink" xmlns:am3d="http://schemas.microsoft.com/office/drawing/2017/model3d" xmlns:o="urn:schemas-microsoft-com:office:office" xmlns:r="http://schemas.openxmlformats.org/officeDocument/2006/relationships" xmlns:m="http://schemas.openxmlformats.org/officeDocument/2006/math" xmlns:v="urn:schemas-microsoft-com:vml" xmlns:wp14="http://schemas.microsoft.com/office/word/2010/wordprocessingDrawing" xmlns:wp="http://schemas.openxmlformats.org/drawingml/2006/wordprocessingDrawing" xmlns:w10="urn:schemas-microsoft-com:office:word" xmlns:w="http://schemas.openxmlformats.org/wordprocessingml/2006/main" xmlns:w14="http://schemas.microsoft.com/office/word/2010/wordml" xmlns:w15="http://schemas.microsoft.com/office/word/2012/wordml" xmlns:w16cid="http://schemas.microsoft.com/office/word/2016/wordml/cid" xmlns:w16se="http://schemas.microsoft.com/office/word/2015/wordml/symex" xmlns:wpg="http://schemas.microsoft.com/office/word/2010/wordprocessingGroup" xmlns:wpi="http://schemas.microsoft.com/office/word/2010/wordprocessingInk" xmlns:wne="http://schemas.microsoft.com/office/word/2006/wordml" xmlns:wps="http://schemas.microsoft.com/office/word/2010/wordprocessingShape" mc:Ignorable="w14 w15 w16se w16cid wp14">
+<w:document xmlns:wpc="http://schemas.microsoft.com/office/word/2010/wordprocessingCanvas" xmlns:cx="http://schemas.microsoft.com/office/drawing/2014/chartex" xmlns:cx1="http://schemas.microsoft.com/office/drawing/2015/9/8/chartex" xmlns:cx2="http://schemas.microsoft.com/office/drawing/2015/10/21/chartex" xmlns:cx3="http://schemas.microsoft.com/office/drawing/2016/5/9/chartex" xmlns:cx4="http://schemas.microsoft.com/office/drawing/2016/5/10/chartex" xmlns:cx5="http://schemas.microsoft.com/office/drawing/2016/5/11/chartex" xmlns:cx6="http://schemas.microsoft.com/office/drawing/2016/5/12/chartex" xmlns:cx7="http://schemas.microsoft.com/office/drawing/2016/5/13/chartex" xmlns:cx8="http://schemas.microsoft.com/office/drawing/2016/5/14/chartex" xmlns:mc="http://schemas.openxmlformats.org/markup-compatibility/2006" xmlns:aink="http://schemas.microsoft.com/office/drawing/2016/ink" xmlns:am3d="http://schemas.microsoft.com/office/drawing/2017/model3d" xmlns:o="urn:schemas-microsoft-com:office:office" xmlns:r="http://schemas.openxmlformats.org/officeDocument/2006/relationships" xmlns:m="http://schemas.openxmlformats.org/officeDocument/2006/math" xmlns:v="urn:schemas-microsoft-com:vml" xmlns:wp14="http://schemas.microsoft.com/office/word/2010/wordprocessingDrawing" xmlns:wp="http://schemas.openxmlformats.org/drawingml/2006/wordprocessingDrawing" xmlns:w10="urn:schemas-microsoft-com:office:word" xmlns:w="http://schemas.openxmlformats.org/wordprocessingml/2006/main" xmlns:w14="http://schemas.microsoft.com/office/word/2010/wordml" xmlns:w15="http://schemas.microsoft.com/office/word/2012/wordml" xmlns:w16se="http://schemas.microsoft.com/office/word/2015/wordml/symex" xmlns:wpg="http://schemas.microsoft.com/office/word/2010/wordprocessingGroup" xmlns:wpi="http://schemas.microsoft.com/office/word/2010/wordprocessingInk" xmlns:wne="http://schemas.microsoft.com/office/word/2006/wordml" xmlns:wps="http://schemas.microsoft.com/office/word/2010/wordprocessingShape" mc:Ignorable="w14 w15 w16se wp14">
   <w:body>
     <w:p>
       <w:pPr>
@@ -15,14 +15,13 @@
         <w:t>Quản lí Nhà phân phối:</w:t>
       </w:r>
     </w:p>
-    <w:p/>
     <w:p>
       <w:r>
         <w:drawing>
           <wp:inline distT="0" distB="0" distL="0" distR="0">
-            <wp:extent cx="5937250" cy="3852545"/>
-            <wp:effectExtent l="0" t="0" r="6350" b="0"/>
-            <wp:docPr id="2" name="Hình ảnh 2"/>
+            <wp:extent cx="5924550" cy="3990975"/>
+            <wp:effectExtent l="0" t="0" r="0" b="9525"/>
+            <wp:docPr id="3" name="Hình ảnh 3"/>
             <wp:cNvGraphicFramePr>
               <a:graphicFrameLocks xmlns:a="http://schemas.openxmlformats.org/drawingml/2006/main" noChangeAspect="1"/>
             </wp:cNvGraphicFramePr>
@@ -36,7 +35,7 @@
                     </pic:cNvPicPr>
                   </pic:nvPicPr>
                   <pic:blipFill>
-                    <a:blip r:embed="rId4">
+                    <a:blip r:embed="rId4" cstate="print">
                       <a:extLst>
                         <a:ext uri="{28A0092B-C50C-407E-A947-70E740481C1C}">
                           <a14:useLocalDpi xmlns:a14="http://schemas.microsoft.com/office/drawing/2010/main" val="0"/>
@@ -51,7 +50,7 @@
                   <pic:spPr bwMode="auto">
                     <a:xfrm>
                       <a:off x="0" y="0"/>
-                      <a:ext cx="5937250" cy="3852545"/>
+                      <a:ext cx="5924550" cy="3990975"/>
                     </a:xfrm>
                     <a:prstGeom prst="rect">
                       <a:avLst/>
@@ -78,6 +77,15 @@
         <w:rPr>
           <w:lang w:val="en-US"/>
         </w:rPr>
+        <w:br w:type="column"/>
+      </w:r>
+      <w:bookmarkStart w:id="0" w:name="_GoBack"/>
+      <w:bookmarkEnd w:id="0"/>
+      <w:r>
+        <w:rPr>
+          <w:lang w:val="en-US"/>
+        </w:rPr>
+        <w:lastRenderedPageBreak/>
         <w:t>Quản lý đổi trả:</w:t>
       </w:r>
     </w:p>
@@ -87,12 +95,10 @@
           <w:lang w:val="en-US"/>
         </w:rPr>
       </w:pPr>
-      <w:bookmarkStart w:id="0" w:name="_GoBack"/>
       <w:r>
         <w:rPr>
           <w:lang w:val="en-US"/>
         </w:rPr>
-        <w:lastRenderedPageBreak/>
         <w:drawing>
           <wp:anchor distT="0" distB="0" distL="114300" distR="114300" simplePos="0" relativeHeight="251659264" behindDoc="0" locked="0" layoutInCell="1" allowOverlap="1">
             <wp:simplePos x="0" y="0"/>
@@ -149,7 +155,6 @@
           </wp:anchor>
         </w:drawing>
       </w:r>
-      <w:bookmarkEnd w:id="0"/>
     </w:p>
     <w:sectPr>
       <w:pgSz w:w="12240" w:h="15840"/>
@@ -162,7 +167,7 @@
 </file>
 
 <file path=word/styles.xml><?xml version="1.0" encoding="utf-8"?>
-<w:styles xmlns:mc="http://schemas.openxmlformats.org/markup-compatibility/2006" xmlns:r="http://schemas.openxmlformats.org/officeDocument/2006/relationships" xmlns:w="http://schemas.openxmlformats.org/wordprocessingml/2006/main" xmlns:w14="http://schemas.microsoft.com/office/word/2010/wordml" xmlns:w15="http://schemas.microsoft.com/office/word/2012/wordml" xmlns:w16cid="http://schemas.microsoft.com/office/word/2016/wordml/cid" xmlns:w16se="http://schemas.microsoft.com/office/word/2015/wordml/symex" mc:Ignorable="w14 w15 w16se w16cid">
+<w:styles xmlns:mc="http://schemas.openxmlformats.org/markup-compatibility/2006" xmlns:r="http://schemas.openxmlformats.org/officeDocument/2006/relationships" xmlns:w="http://schemas.openxmlformats.org/wordprocessingml/2006/main" xmlns:w14="http://schemas.microsoft.com/office/word/2010/wordml" xmlns:w15="http://schemas.microsoft.com/office/word/2012/wordml" xmlns:w16se="http://schemas.microsoft.com/office/word/2015/wordml/symex" mc:Ignorable="w14 w15 w16se">
   <w:docDefaults>
     <w:rPrDefault>
       <w:rPr>
@@ -555,7 +560,7 @@
     <w:lsdException w:name="Hashtag" w:semiHidden="1" w:unhideWhenUsed="1"/>
     <w:lsdException w:name="Unresolved Mention" w:semiHidden="1" w:unhideWhenUsed="1"/>
   </w:latentStyles>
-  <w:style w:type="paragraph" w:default="1" w:styleId="Normal">
+  <w:style w:type="paragraph" w:default="1" w:styleId="Binhthng">
     <w:name w:val="Normal"/>
     <w:qFormat/>
     <w:rsid w:val="00EC7446"/>
@@ -570,13 +575,13 @@
       <w:lang w:val="vi-VN"/>
     </w:rPr>
   </w:style>
-  <w:style w:type="character" w:default="1" w:styleId="DefaultParagraphFont">
+  <w:style w:type="character" w:default="1" w:styleId="Phngmcinhcuaoanvn">
     <w:name w:val="Default Paragraph Font"/>
     <w:uiPriority w:val="1"/>
     <w:semiHidden/>
     <w:unhideWhenUsed/>
   </w:style>
-  <w:style w:type="table" w:default="1" w:styleId="TableNormal">
+  <w:style w:type="table" w:default="1" w:styleId="BangThngthng">
     <w:name w:val="Normal Table"/>
     <w:uiPriority w:val="99"/>
     <w:semiHidden/>
@@ -591,7 +596,7 @@
       </w:tblCellMar>
     </w:tblPr>
   </w:style>
-  <w:style w:type="numbering" w:default="1" w:styleId="NoList">
+  <w:style w:type="numbering" w:default="1" w:styleId="Khngco">
     <w:name w:val="No List"/>
     <w:uiPriority w:val="99"/>
     <w:semiHidden/>

</xml_diff>

<commit_message>
insert Class Diagram: Account
</commit_message>
<xml_diff>
--- a/BaoCao/FD/Truoc_Review/[Team1][FD]QuanLiNPP_DoiTraSanPham.docx
+++ b/BaoCao/FD/Truoc_Review/[Team1][FD]QuanLiNPP_DoiTraSanPham.docx
@@ -74,13 +74,90 @@
         </w:rPr>
       </w:pPr>
       <w:r>
-        <w:rPr>
-          <w:lang w:val="en-US"/>
-        </w:rPr>
         <w:br w:type="column"/>
+      </w:r>
+      <w:r>
+        <w:rPr>
+          <w:lang w:val="en-US"/>
+        </w:rPr>
+        <w:lastRenderedPageBreak/>
+        <w:t>Quản lí tài khoản người dùng:</w:t>
+      </w:r>
+    </w:p>
+    <w:p>
+      <w:pPr>
+        <w:rPr>
+          <w:lang w:val="en-US"/>
+        </w:rPr>
+      </w:pPr>
+      <w:r>
+        <w:rPr>
+          <w:lang w:val="en-US"/>
+        </w:rPr>
+        <w:drawing>
+          <wp:inline distT="0" distB="0" distL="0" distR="0">
+            <wp:extent cx="5943600" cy="3819525"/>
+            <wp:effectExtent l="0" t="0" r="0" b="9525"/>
+            <wp:docPr id="2" name="Hình ảnh 2"/>
+            <wp:cNvGraphicFramePr>
+              <a:graphicFrameLocks xmlns:a="http://schemas.openxmlformats.org/drawingml/2006/main" noChangeAspect="1"/>
+            </wp:cNvGraphicFramePr>
+            <a:graphic xmlns:a="http://schemas.openxmlformats.org/drawingml/2006/main">
+              <a:graphicData uri="http://schemas.openxmlformats.org/drawingml/2006/picture">
+                <pic:pic xmlns:pic="http://schemas.openxmlformats.org/drawingml/2006/picture">
+                  <pic:nvPicPr>
+                    <pic:cNvPr id="0" name="Picture 1"/>
+                    <pic:cNvPicPr>
+                      <a:picLocks noChangeAspect="1" noChangeArrowheads="1"/>
+                    </pic:cNvPicPr>
+                  </pic:nvPicPr>
+                  <pic:blipFill>
+                    <a:blip r:embed="rId5">
+                      <a:extLst>
+                        <a:ext uri="{28A0092B-C50C-407E-A947-70E740481C1C}">
+                          <a14:useLocalDpi xmlns:a14="http://schemas.microsoft.com/office/drawing/2010/main" val="0"/>
+                        </a:ext>
+                      </a:extLst>
+                    </a:blip>
+                    <a:srcRect/>
+                    <a:stretch>
+                      <a:fillRect/>
+                    </a:stretch>
+                  </pic:blipFill>
+                  <pic:spPr bwMode="auto">
+                    <a:xfrm>
+                      <a:off x="0" y="0"/>
+                      <a:ext cx="5943600" cy="3819525"/>
+                    </a:xfrm>
+                    <a:prstGeom prst="rect">
+                      <a:avLst/>
+                    </a:prstGeom>
+                    <a:noFill/>
+                    <a:ln>
+                      <a:noFill/>
+                    </a:ln>
+                  </pic:spPr>
+                </pic:pic>
+              </a:graphicData>
+            </a:graphic>
+          </wp:inline>
+        </w:drawing>
       </w:r>
       <w:bookmarkStart w:id="0" w:name="_GoBack"/>
       <w:bookmarkEnd w:id="0"/>
+    </w:p>
+    <w:p>
+      <w:pPr>
+        <w:rPr>
+          <w:lang w:val="en-US"/>
+        </w:rPr>
+      </w:pPr>
+      <w:r>
+        <w:rPr>
+          <w:lang w:val="en-US"/>
+        </w:rPr>
+        <w:br w:type="column"/>
+      </w:r>
       <w:r>
         <w:rPr>
           <w:lang w:val="en-US"/>
@@ -123,7 +200,7 @@
                     <pic:cNvPicPr/>
                   </pic:nvPicPr>
                   <pic:blipFill>
-                    <a:blip r:embed="rId5">
+                    <a:blip r:embed="rId6">
                       <a:extLst>
                         <a:ext uri="{28A0092B-C50C-407E-A947-70E740481C1C}">
                           <a14:useLocalDpi xmlns:a14="http://schemas.microsoft.com/office/drawing/2010/main" val="0"/>

</xml_diff>

<commit_message>
update class diagram QuanLiNPP (FD)
</commit_message>
<xml_diff>
--- a/BaoCao/FD/Truoc_Review/[Team1][FD]QuanLiNPP_DoiTraSanPham.docx
+++ b/BaoCao/FD/Truoc_Review/[Team1][FD]QuanLiNPP_DoiTraSanPham.docx
@@ -16,12 +16,13 @@
       </w:r>
     </w:p>
     <w:p>
+      <w:bookmarkStart w:id="0" w:name="_GoBack"/>
       <w:r>
         <w:drawing>
           <wp:inline distT="0" distB="0" distL="0" distR="0">
-            <wp:extent cx="5924550" cy="3990975"/>
-            <wp:effectExtent l="0" t="0" r="0" b="9525"/>
-            <wp:docPr id="3" name="Hình ảnh 3"/>
+            <wp:extent cx="8201025" cy="5419725"/>
+            <wp:effectExtent l="0" t="0" r="9525" b="9525"/>
+            <wp:docPr id="4" name="Hình ảnh 4"/>
             <wp:cNvGraphicFramePr>
               <a:graphicFrameLocks xmlns:a="http://schemas.openxmlformats.org/drawingml/2006/main" noChangeAspect="1"/>
             </wp:cNvGraphicFramePr>
@@ -35,7 +36,7 @@
                     </pic:cNvPicPr>
                   </pic:nvPicPr>
                   <pic:blipFill>
-                    <a:blip r:embed="rId4" cstate="print">
+                    <a:blip r:embed="rId5">
                       <a:extLst>
                         <a:ext uri="{28A0092B-C50C-407E-A947-70E740481C1C}">
                           <a14:useLocalDpi xmlns:a14="http://schemas.microsoft.com/office/drawing/2010/main" val="0"/>
@@ -50,7 +51,7 @@
                   <pic:spPr bwMode="auto">
                     <a:xfrm>
                       <a:off x="0" y="0"/>
-                      <a:ext cx="5924550" cy="3990975"/>
+                      <a:ext cx="8201025" cy="5419725"/>
                     </a:xfrm>
                     <a:prstGeom prst="rect">
                       <a:avLst/>
@@ -66,6 +67,7 @@
           </wp:inline>
         </w:drawing>
       </w:r>
+      <w:bookmarkEnd w:id="0"/>
     </w:p>
     <w:p>
       <w:pPr>
@@ -112,7 +114,7 @@
                     </pic:cNvPicPr>
                   </pic:nvPicPr>
                   <pic:blipFill>
-                    <a:blip r:embed="rId5">
+                    <a:blip r:embed="rId6">
                       <a:extLst>
                         <a:ext uri="{28A0092B-C50C-407E-A947-70E740481C1C}">
                           <a14:useLocalDpi xmlns:a14="http://schemas.microsoft.com/office/drawing/2010/main" val="0"/>
@@ -143,8 +145,6 @@
           </wp:inline>
         </w:drawing>
       </w:r>
-      <w:bookmarkStart w:id="0" w:name="_GoBack"/>
-      <w:bookmarkEnd w:id="0"/>
     </w:p>
     <w:p>
       <w:pPr>
@@ -200,7 +200,7 @@
                     <pic:cNvPicPr/>
                   </pic:nvPicPr>
                   <pic:blipFill>
-                    <a:blip r:embed="rId6">
+                    <a:blip r:embed="rId7">
                       <a:extLst>
                         <a:ext uri="{28A0092B-C50C-407E-A947-70E740481C1C}">
                           <a14:useLocalDpi xmlns:a14="http://schemas.microsoft.com/office/drawing/2010/main" val="0"/>
@@ -234,7 +234,7 @@
       </w:r>
     </w:p>
     <w:sectPr>
-      <w:pgSz w:w="12240" w:h="15840"/>
+      <w:pgSz w:w="15840" w:h="12240" w:orient="landscape"/>
       <w:pgMar w:top="1440" w:right="1440" w:bottom="1440" w:left="1440" w:header="720" w:footer="720" w:gutter="0"/>
       <w:cols w:space="720"/>
       <w:docGrid w:linePitch="360"/>
@@ -941,4 +941,16 @@
     </a:ext>
   </a:extLst>
 </a:theme>
+</file>
+
+<file path=customXml/item1.xml><?xml version="1.0" encoding="utf-8"?>
+<b:Sources xmlns:b="http://schemas.openxmlformats.org/officeDocument/2006/bibliography" xmlns="http://schemas.openxmlformats.org/officeDocument/2006/bibliography" SelectedStyle="\APASixthEditionOfficeOnline.xsl" StyleName="APA" Version="6"/>
+</file>
+
+<file path=customXml/itemProps1.xml><?xml version="1.0" encoding="utf-8"?>
+<ds:datastoreItem xmlns:ds="http://schemas.openxmlformats.org/officeDocument/2006/customXml" ds:itemID="{C9E3A8F9-E8FE-49EF-BDDF-7A1A74E8CC3F}">
+  <ds:schemaRefs>
+    <ds:schemaRef ds:uri="http://schemas.openxmlformats.org/officeDocument/2006/bibliography"/>
+  </ds:schemaRefs>
+</ds:datastoreItem>
 </file>
</xml_diff>